<commit_message>
Lot of files. Mar 25
</commit_message>
<xml_diff>
--- a/teluugu-poetry-100-poems/telugu-poetry-05-working.docx
+++ b/teluugu-poetry-100-poems/telugu-poetry-05-working.docx
@@ -536,7 +536,7 @@
           <w:r>
             <w:fldChar w:fldCharType="separate"/>
           </w:r>
-          <w:hyperlink w:anchor="_Toc190950002" w:history="1">
+          <w:hyperlink w:anchor="_Toc191027326" w:history="1">
             <w:r>
               <w:rPr>
                 <w:rStyle w:val="Hyperlink"/>
@@ -563,7 +563,7 @@
                 <w:noProof/>
                 <w:webHidden/>
               </w:rPr>
-              <w:instrText xml:space="preserve"> PAGEREF _Toc190950002 \h </w:instrText>
+              <w:instrText xml:space="preserve"> PAGEREF _Toc191027326 \h </w:instrText>
             </w:r>
             <w:r>
               <w:rPr>
@@ -607,7 +607,7 @@
               <w:szCs w:val="24"/>
             </w:rPr>
           </w:pPr>
-          <w:hyperlink w:anchor="_Toc190950003" w:history="1">
+          <w:hyperlink w:anchor="_Toc191027327" w:history="1">
             <w:r>
               <w:rPr>
                 <w:rStyle w:val="Hyperlink"/>
@@ -634,7 +634,7 @@
                 <w:noProof/>
                 <w:webHidden/>
               </w:rPr>
-              <w:instrText xml:space="preserve"> PAGEREF _Toc190950003 \h </w:instrText>
+              <w:instrText xml:space="preserve"> PAGEREF _Toc191027327 \h </w:instrText>
             </w:r>
             <w:r>
               <w:rPr>
@@ -678,7 +678,7 @@
               <w:szCs w:val="24"/>
             </w:rPr>
           </w:pPr>
-          <w:hyperlink w:anchor="_Toc190950004" w:history="1">
+          <w:hyperlink w:anchor="_Toc191027328" w:history="1">
             <w:r>
               <w:rPr>
                 <w:rStyle w:val="Hyperlink"/>
@@ -705,7 +705,7 @@
                 <w:noProof/>
                 <w:webHidden/>
               </w:rPr>
-              <w:instrText xml:space="preserve"> PAGEREF _Toc190950004 \h </w:instrText>
+              <w:instrText xml:space="preserve"> PAGEREF _Toc191027328 \h </w:instrText>
             </w:r>
             <w:r>
               <w:rPr>
@@ -749,7 +749,7 @@
               <w:szCs w:val="24"/>
             </w:rPr>
           </w:pPr>
-          <w:hyperlink w:anchor="_Toc190950005" w:history="1">
+          <w:hyperlink w:anchor="_Toc191027329" w:history="1">
             <w:r>
               <w:rPr>
                 <w:rStyle w:val="Hyperlink"/>
@@ -776,7 +776,7 @@
                 <w:noProof/>
                 <w:webHidden/>
               </w:rPr>
-              <w:instrText xml:space="preserve"> PAGEREF _Toc190950005 \h </w:instrText>
+              <w:instrText xml:space="preserve"> PAGEREF _Toc191027329 \h </w:instrText>
             </w:r>
             <w:r>
               <w:rPr>
@@ -820,7 +820,7 @@
               <w:szCs w:val="24"/>
             </w:rPr>
           </w:pPr>
-          <w:hyperlink w:anchor="_Toc190950006" w:history="1">
+          <w:hyperlink w:anchor="_Toc191027330" w:history="1">
             <w:r>
               <w:rPr>
                 <w:rStyle w:val="Hyperlink"/>
@@ -847,7 +847,7 @@
                 <w:noProof/>
                 <w:webHidden/>
               </w:rPr>
-              <w:instrText xml:space="preserve"> PAGEREF _Toc190950006 \h </w:instrText>
+              <w:instrText xml:space="preserve"> PAGEREF _Toc191027330 \h </w:instrText>
             </w:r>
             <w:r>
               <w:rPr>
@@ -891,27 +891,13 @@
               <w:szCs w:val="24"/>
             </w:rPr>
           </w:pPr>
-          <w:hyperlink w:anchor="_Toc190950007" w:history="1">
+          <w:hyperlink w:anchor="_Toc191027331" w:history="1">
             <w:r>
               <w:rPr>
                 <w:rStyle w:val="Hyperlink"/>
                 <w:noProof/>
               </w:rPr>
-              <w:t>Fevered To</w:t>
-            </w:r>
-            <w:r>
-              <w:rPr>
-                <w:rStyle w:val="Hyperlink"/>
-                <w:noProof/>
-              </w:rPr>
-              <w:t>n</w:t>
-            </w:r>
-            <w:r>
-              <w:rPr>
-                <w:rStyle w:val="Hyperlink"/>
-                <w:noProof/>
-              </w:rPr>
-              <w:t>gue</w:t>
+              <w:t>Fevered Tongue</w:t>
             </w:r>
             <w:r>
               <w:rPr>
@@ -932,7 +918,7 @@
                 <w:noProof/>
                 <w:webHidden/>
               </w:rPr>
-              <w:instrText xml:space="preserve"> PAGEREF _Toc190950007 \h </w:instrText>
+              <w:instrText xml:space="preserve"> PAGEREF _Toc191027331 \h </w:instrText>
             </w:r>
             <w:r>
               <w:rPr>
@@ -976,7 +962,7 @@
               <w:szCs w:val="24"/>
             </w:rPr>
           </w:pPr>
-          <w:hyperlink w:anchor="_Toc190950008" w:history="1">
+          <w:hyperlink w:anchor="_Toc191027332" w:history="1">
             <w:r>
               <w:rPr>
                 <w:rStyle w:val="Hyperlink"/>
@@ -1003,7 +989,7 @@
                 <w:noProof/>
                 <w:webHidden/>
               </w:rPr>
-              <w:instrText xml:space="preserve"> PAGEREF _Toc190950008 \h </w:instrText>
+              <w:instrText xml:space="preserve"> PAGEREF _Toc191027332 \h </w:instrText>
             </w:r>
             <w:r>
               <w:rPr>
@@ -1047,7 +1033,7 @@
               <w:szCs w:val="24"/>
             </w:rPr>
           </w:pPr>
-          <w:hyperlink w:anchor="_Toc190950009" w:history="1">
+          <w:hyperlink w:anchor="_Toc191027333" w:history="1">
             <w:r>
               <w:rPr>
                 <w:rStyle w:val="Hyperlink"/>
@@ -1074,7 +1060,7 @@
                 <w:noProof/>
                 <w:webHidden/>
               </w:rPr>
-              <w:instrText xml:space="preserve"> PAGEREF _Toc190950009 \h </w:instrText>
+              <w:instrText xml:space="preserve"> PAGEREF _Toc191027333 \h </w:instrText>
             </w:r>
             <w:r>
               <w:rPr>
@@ -1106,6 +1092,77 @@
           </w:hyperlink>
         </w:p>
         <w:p>
+          <w:pPr>
+            <w:pStyle w:val="TOC1"/>
+            <w:tabs>
+              <w:tab w:val="right" w:leader="dot" w:pos="9350"/>
+            </w:tabs>
+            <w:rPr>
+              <w:rFonts w:eastAsiaTheme="minorEastAsia"/>
+              <w:noProof/>
+              <w:sz w:val="24"/>
+              <w:szCs w:val="24"/>
+            </w:rPr>
+          </w:pPr>
+          <w:hyperlink w:anchor="_Toc191027334" w:history="1">
+            <w:r>
+              <w:rPr>
+                <w:rStyle w:val="Hyperlink"/>
+                <w:noProof/>
+              </w:rPr>
+              <w:t>Shape of the Core</w:t>
+            </w:r>
+            <w:r>
+              <w:rPr>
+                <w:noProof/>
+                <w:webHidden/>
+              </w:rPr>
+              <w:tab/>
+            </w:r>
+            <w:r>
+              <w:rPr>
+                <w:noProof/>
+                <w:webHidden/>
+              </w:rPr>
+              <w:fldChar w:fldCharType="begin"/>
+            </w:r>
+            <w:r>
+              <w:rPr>
+                <w:noProof/>
+                <w:webHidden/>
+              </w:rPr>
+              <w:instrText xml:space="preserve"> PAGEREF _Toc191027334 \h </w:instrText>
+            </w:r>
+            <w:r>
+              <w:rPr>
+                <w:noProof/>
+                <w:webHidden/>
+              </w:rPr>
+            </w:r>
+            <w:r>
+              <w:rPr>
+                <w:noProof/>
+                <w:webHidden/>
+              </w:rPr>
+              <w:fldChar w:fldCharType="separate"/>
+            </w:r>
+            <w:r>
+              <w:rPr>
+                <w:noProof/>
+                <w:webHidden/>
+              </w:rPr>
+              <w:t>23</w:t>
+            </w:r>
+            <w:r>
+              <w:rPr>
+                <w:noProof/>
+                <w:webHidden/>
+              </w:rPr>
+              <w:fldChar w:fldCharType="end"/>
+            </w:r>
+          </w:hyperlink>
+        </w:p>
+        <w:p>
           <w:r>
             <w:fldChar w:fldCharType="end"/>
           </w:r>
@@ -1131,7 +1188,7 @@
       <w:pPr>
         <w:pStyle w:val="Heading1"/>
       </w:pPr>
-      <w:bookmarkStart w:id="0" w:name="_Toc190950002"/>
+      <w:bookmarkStart w:id="0" w:name="_Toc191027326"/>
       <w:r>
         <w:lastRenderedPageBreak/>
         <w:t>Imperative</w:t>
@@ -3104,7 +3161,7 @@
       <w:pPr>
         <w:pStyle w:val="Heading1"/>
       </w:pPr>
-      <w:bookmarkStart w:id="1" w:name="_Toc190950003"/>
+      <w:bookmarkStart w:id="1" w:name="_Toc191027327"/>
       <w:r>
         <w:lastRenderedPageBreak/>
         <w:t>Utterances ill-laced</w:t>
@@ -4105,7 +4162,7 @@
       <w:pPr>
         <w:pStyle w:val="Heading1"/>
       </w:pPr>
-      <w:bookmarkStart w:id="2" w:name="_Toc190950004"/>
+      <w:bookmarkStart w:id="2" w:name="_Toc191027328"/>
       <w:r>
         <w:lastRenderedPageBreak/>
         <w:t>Bammera Potana</w:t>
@@ -4885,7 +4942,7 @@
       <w:pPr>
         <w:pStyle w:val="Heading1"/>
       </w:pPr>
-      <w:bookmarkStart w:id="3" w:name="_Toc190950005"/>
+      <w:bookmarkStart w:id="3" w:name="_Toc191027329"/>
       <w:r>
         <w:lastRenderedPageBreak/>
         <w:t>In the shade of the wings of the Parakeets of Saka</w:t>
@@ -7723,7 +7780,7 @@
       <w:pPr>
         <w:pStyle w:val="Heading1"/>
       </w:pPr>
-      <w:bookmarkStart w:id="7" w:name="_Toc190950006"/>
+      <w:bookmarkStart w:id="7" w:name="_Toc191027330"/>
       <w:r>
         <w:lastRenderedPageBreak/>
         <w:t>Inattentive Nishadha King</w:t>
@@ -8162,7 +8219,7 @@
       <w:pPr>
         <w:pStyle w:val="Heading1"/>
       </w:pPr>
-      <w:bookmarkStart w:id="8" w:name="_Toc190950007"/>
+      <w:bookmarkStart w:id="8" w:name="_Toc191027331"/>
       <w:r>
         <w:lastRenderedPageBreak/>
         <w:t>Fevered Tongue</w:t>
@@ -8689,7 +8746,7 @@
       <w:pPr>
         <w:pStyle w:val="Heading1"/>
       </w:pPr>
-      <w:bookmarkStart w:id="9" w:name="_Toc190950008"/>
+      <w:bookmarkStart w:id="9" w:name="_Toc191027332"/>
       <w:r>
         <w:lastRenderedPageBreak/>
         <w:t>Fellowship of Maidens</w:t>
@@ -9221,7 +9278,7 @@
       <w:pPr>
         <w:pStyle w:val="Heading1"/>
       </w:pPr>
-      <w:bookmarkStart w:id="10" w:name="_Toc190950009"/>
+      <w:bookmarkStart w:id="10" w:name="_Toc191027333"/>
       <w:r>
         <w:lastRenderedPageBreak/>
         <w:t xml:space="preserve">Futile, The </w:t>
@@ -10068,10 +10125,91 @@
       <w:pPr>
         <w:pStyle w:val="Heading1"/>
       </w:pPr>
+      <w:bookmarkStart w:id="11" w:name="_Toc191027334"/>
       <w:r>
         <w:lastRenderedPageBreak/>
         <w:t>Shape of the Core</w:t>
       </w:r>
+      <w:bookmarkEnd w:id="11"/>
+    </w:p>
+    <w:p>
+      <w:pPr>
+        <w:pStyle w:val="author-ref"/>
+      </w:pPr>
+      <w:proofErr w:type="gramStart"/>
+      <w:r>
+        <w:t>..</w:t>
+      </w:r>
+      <w:proofErr w:type="gramEnd"/>
+      <w:r>
+        <w:t>from Sringaara Naishadham, Srinatha, 15CE.</w:t>
+      </w:r>
+    </w:p>
+    <w:p>
+      <w:pPr>
+        <w:pStyle w:val="EngishPoem"/>
+      </w:pPr>
+      <w:r>
+        <w:t>Her core</w:t>
+      </w:r>
+      <w:r>
+        <w:t>,</w:t>
+      </w:r>
+      <w:r>
+        <w:t xml:space="preserve"> suit</w:t>
+      </w:r>
+      <w:r>
+        <w:t>able</w:t>
+      </w:r>
+      <w:r>
+        <w:t xml:space="preserve"> for a circled fist,</w:t>
+      </w:r>
+    </w:p>
+    <w:p>
+      <w:pPr>
+        <w:pStyle w:val="EngishPoem"/>
+      </w:pPr>
+      <w:r>
+        <w:t xml:space="preserve">Scarce in doubt, Frame of Cupid’s </w:t>
+      </w:r>
+      <w:proofErr w:type="gramStart"/>
+      <w:r>
+        <w:t>Bow;</w:t>
+      </w:r>
+      <w:proofErr w:type="gramEnd"/>
+    </w:p>
+    <w:p>
+      <w:pPr>
+        <w:pStyle w:val="EngishPoem"/>
+      </w:pPr>
+      <w:r>
+        <w:t xml:space="preserve">If </w:t>
+      </w:r>
+      <w:proofErr w:type="gramStart"/>
+      <w:r>
+        <w:t>not so</w:t>
+      </w:r>
+      <w:proofErr w:type="gramEnd"/>
+      <w:r>
+        <w:t>, how has learned her nature, to rain,</w:t>
+      </w:r>
+    </w:p>
+    <w:p>
+      <w:pPr>
+        <w:pStyle w:val="EngishPoem"/>
+      </w:pPr>
+      <w:r>
+        <w:t xml:space="preserve">From tips of her eye, </w:t>
+      </w:r>
+      <w:r>
+        <w:t xml:space="preserve">deluge of </w:t>
+      </w:r>
+      <w:r>
+        <w:t xml:space="preserve">terminal </w:t>
+      </w:r>
+      <w:r>
+        <w:t>bolts!</w:t>
+      </w:r>
     </w:p>
     <w:p/>
     <w:p>
@@ -10624,6 +10762,7 @@
         <w:rPr>
           <w:rFonts w:ascii="Vani" w:hAnsi="Vani" w:cs="Vani"/>
         </w:rPr>
+        <w:lastRenderedPageBreak/>
         <w:t>యట్లు</w:t>
       </w:r>
       <w:r>
@@ -10742,7 +10881,6 @@
         <w:rPr>
           <w:rFonts w:ascii="Vani" w:hAnsi="Vani" w:cs="Vani"/>
         </w:rPr>
-        <w:lastRenderedPageBreak/>
         <w:t>కటాక్ష</w:t>
       </w:r>
       <w:r>

</xml_diff>

<commit_message>
5th installment of Telugu poetry
</commit_message>
<xml_diff>
--- a/teluugu-poetry-100-poems/telugu-poetry-05-working.docx
+++ b/teluugu-poetry-100-poems/telugu-poetry-05-working.docx
@@ -201,7 +201,13 @@
         <w:t>rescription</w:t>
       </w:r>
       <w:r>
-        <w:t>, only Display!</w:t>
+        <w:t>, Display</w:t>
+      </w:r>
+      <w:r>
+        <w:t xml:space="preserve"> is sufficient</w:t>
+      </w:r>
+      <w:r>
+        <w:t>!</w:t>
       </w:r>
     </w:p>
     <w:p>
@@ -536,7 +542,7 @@
           <w:r>
             <w:fldChar w:fldCharType="separate"/>
           </w:r>
-          <w:hyperlink w:anchor="_Toc191027326" w:history="1">
+          <w:hyperlink w:anchor="_Toc192848135" w:history="1">
             <w:r>
               <w:rPr>
                 <w:rStyle w:val="Hyperlink"/>
@@ -563,7 +569,7 @@
                 <w:noProof/>
                 <w:webHidden/>
               </w:rPr>
-              <w:instrText xml:space="preserve"> PAGEREF _Toc191027326 \h </w:instrText>
+              <w:instrText xml:space="preserve"> PAGEREF _Toc192848135 \h </w:instrText>
             </w:r>
             <w:r>
               <w:rPr>
@@ -607,7 +613,7 @@
               <w:szCs w:val="24"/>
             </w:rPr>
           </w:pPr>
-          <w:hyperlink w:anchor="_Toc191027327" w:history="1">
+          <w:hyperlink w:anchor="_Toc192848136" w:history="1">
             <w:r>
               <w:rPr>
                 <w:rStyle w:val="Hyperlink"/>
@@ -634,7 +640,7 @@
                 <w:noProof/>
                 <w:webHidden/>
               </w:rPr>
-              <w:instrText xml:space="preserve"> PAGEREF _Toc191027327 \h </w:instrText>
+              <w:instrText xml:space="preserve"> PAGEREF _Toc192848136 \h </w:instrText>
             </w:r>
             <w:r>
               <w:rPr>
@@ -678,7 +684,7 @@
               <w:szCs w:val="24"/>
             </w:rPr>
           </w:pPr>
-          <w:hyperlink w:anchor="_Toc191027328" w:history="1">
+          <w:hyperlink w:anchor="_Toc192848137" w:history="1">
             <w:r>
               <w:rPr>
                 <w:rStyle w:val="Hyperlink"/>
@@ -705,7 +711,7 @@
                 <w:noProof/>
                 <w:webHidden/>
               </w:rPr>
-              <w:instrText xml:space="preserve"> PAGEREF _Toc191027328 \h </w:instrText>
+              <w:instrText xml:space="preserve"> PAGEREF _Toc192848137 \h </w:instrText>
             </w:r>
             <w:r>
               <w:rPr>
@@ -749,7 +755,7 @@
               <w:szCs w:val="24"/>
             </w:rPr>
           </w:pPr>
-          <w:hyperlink w:anchor="_Toc191027329" w:history="1">
+          <w:hyperlink w:anchor="_Toc192848138" w:history="1">
             <w:r>
               <w:rPr>
                 <w:rStyle w:val="Hyperlink"/>
@@ -776,7 +782,7 @@
                 <w:noProof/>
                 <w:webHidden/>
               </w:rPr>
-              <w:instrText xml:space="preserve"> PAGEREF _Toc191027329 \h </w:instrText>
+              <w:instrText xml:space="preserve"> PAGEREF _Toc192848138 \h </w:instrText>
             </w:r>
             <w:r>
               <w:rPr>
@@ -820,7 +826,7 @@
               <w:szCs w:val="24"/>
             </w:rPr>
           </w:pPr>
-          <w:hyperlink w:anchor="_Toc191027330" w:history="1">
+          <w:hyperlink w:anchor="_Toc192848139" w:history="1">
             <w:r>
               <w:rPr>
                 <w:rStyle w:val="Hyperlink"/>
@@ -847,7 +853,7 @@
                 <w:noProof/>
                 <w:webHidden/>
               </w:rPr>
-              <w:instrText xml:space="preserve"> PAGEREF _Toc191027330 \h </w:instrText>
+              <w:instrText xml:space="preserve"> PAGEREF _Toc192848139 \h </w:instrText>
             </w:r>
             <w:r>
               <w:rPr>
@@ -891,7 +897,7 @@
               <w:szCs w:val="24"/>
             </w:rPr>
           </w:pPr>
-          <w:hyperlink w:anchor="_Toc191027331" w:history="1">
+          <w:hyperlink w:anchor="_Toc192848140" w:history="1">
             <w:r>
               <w:rPr>
                 <w:rStyle w:val="Hyperlink"/>
@@ -918,7 +924,7 @@
                 <w:noProof/>
                 <w:webHidden/>
               </w:rPr>
-              <w:instrText xml:space="preserve"> PAGEREF _Toc191027331 \h </w:instrText>
+              <w:instrText xml:space="preserve"> PAGEREF _Toc192848140 \h </w:instrText>
             </w:r>
             <w:r>
               <w:rPr>
@@ -962,7 +968,7 @@
               <w:szCs w:val="24"/>
             </w:rPr>
           </w:pPr>
-          <w:hyperlink w:anchor="_Toc191027332" w:history="1">
+          <w:hyperlink w:anchor="_Toc192848141" w:history="1">
             <w:r>
               <w:rPr>
                 <w:rStyle w:val="Hyperlink"/>
@@ -989,7 +995,7 @@
                 <w:noProof/>
                 <w:webHidden/>
               </w:rPr>
-              <w:instrText xml:space="preserve"> PAGEREF _Toc191027332 \h </w:instrText>
+              <w:instrText xml:space="preserve"> PAGEREF _Toc192848141 \h </w:instrText>
             </w:r>
             <w:r>
               <w:rPr>
@@ -1033,7 +1039,7 @@
               <w:szCs w:val="24"/>
             </w:rPr>
           </w:pPr>
-          <w:hyperlink w:anchor="_Toc191027333" w:history="1">
+          <w:hyperlink w:anchor="_Toc192848142" w:history="1">
             <w:r>
               <w:rPr>
                 <w:rStyle w:val="Hyperlink"/>
@@ -1060,7 +1066,7 @@
                 <w:noProof/>
                 <w:webHidden/>
               </w:rPr>
-              <w:instrText xml:space="preserve"> PAGEREF _Toc191027333 \h </w:instrText>
+              <w:instrText xml:space="preserve"> PAGEREF _Toc192848142 \h </w:instrText>
             </w:r>
             <w:r>
               <w:rPr>
@@ -1104,7 +1110,7 @@
               <w:szCs w:val="24"/>
             </w:rPr>
           </w:pPr>
-          <w:hyperlink w:anchor="_Toc191027334" w:history="1">
+          <w:hyperlink w:anchor="_Toc192848143" w:history="1">
             <w:r>
               <w:rPr>
                 <w:rStyle w:val="Hyperlink"/>
@@ -1131,7 +1137,7 @@
                 <w:noProof/>
                 <w:webHidden/>
               </w:rPr>
-              <w:instrText xml:space="preserve"> PAGEREF _Toc191027334 \h </w:instrText>
+              <w:instrText xml:space="preserve"> PAGEREF _Toc192848143 \h </w:instrText>
             </w:r>
             <w:r>
               <w:rPr>
@@ -1163,6 +1169,77 @@
           </w:hyperlink>
         </w:p>
         <w:p>
+          <w:pPr>
+            <w:pStyle w:val="TOC1"/>
+            <w:tabs>
+              <w:tab w:val="right" w:leader="dot" w:pos="9350"/>
+            </w:tabs>
+            <w:rPr>
+              <w:rFonts w:eastAsiaTheme="minorEastAsia"/>
+              <w:noProof/>
+              <w:sz w:val="24"/>
+              <w:szCs w:val="24"/>
+            </w:rPr>
+          </w:pPr>
+          <w:hyperlink w:anchor="_Toc192848144" w:history="1">
+            <w:r>
+              <w:rPr>
+                <w:rStyle w:val="Hyperlink"/>
+                <w:noProof/>
+              </w:rPr>
+              <w:t>Unseen Weapon</w:t>
+            </w:r>
+            <w:r>
+              <w:rPr>
+                <w:noProof/>
+                <w:webHidden/>
+              </w:rPr>
+              <w:tab/>
+            </w:r>
+            <w:r>
+              <w:rPr>
+                <w:noProof/>
+                <w:webHidden/>
+              </w:rPr>
+              <w:fldChar w:fldCharType="begin"/>
+            </w:r>
+            <w:r>
+              <w:rPr>
+                <w:noProof/>
+                <w:webHidden/>
+              </w:rPr>
+              <w:instrText xml:space="preserve"> PAGEREF _Toc192848144 \h </w:instrText>
+            </w:r>
+            <w:r>
+              <w:rPr>
+                <w:noProof/>
+                <w:webHidden/>
+              </w:rPr>
+            </w:r>
+            <w:r>
+              <w:rPr>
+                <w:noProof/>
+                <w:webHidden/>
+              </w:rPr>
+              <w:fldChar w:fldCharType="separate"/>
+            </w:r>
+            <w:r>
+              <w:rPr>
+                <w:noProof/>
+                <w:webHidden/>
+              </w:rPr>
+              <w:t>25</w:t>
+            </w:r>
+            <w:r>
+              <w:rPr>
+                <w:noProof/>
+                <w:webHidden/>
+              </w:rPr>
+              <w:fldChar w:fldCharType="end"/>
+            </w:r>
+          </w:hyperlink>
+        </w:p>
+        <w:p>
           <w:r>
             <w:fldChar w:fldCharType="end"/>
           </w:r>
@@ -1188,7 +1265,7 @@
       <w:pPr>
         <w:pStyle w:val="Heading1"/>
       </w:pPr>
-      <w:bookmarkStart w:id="0" w:name="_Toc191027326"/>
+      <w:bookmarkStart w:id="0" w:name="_Toc192848135"/>
       <w:r>
         <w:lastRenderedPageBreak/>
         <w:t>Imperative</w:t>
@@ -3161,7 +3238,7 @@
       <w:pPr>
         <w:pStyle w:val="Heading1"/>
       </w:pPr>
-      <w:bookmarkStart w:id="1" w:name="_Toc191027327"/>
+      <w:bookmarkStart w:id="1" w:name="_Toc192848136"/>
       <w:r>
         <w:lastRenderedPageBreak/>
         <w:t>Utterances ill-laced</w:t>
@@ -4162,7 +4239,7 @@
       <w:pPr>
         <w:pStyle w:val="Heading1"/>
       </w:pPr>
-      <w:bookmarkStart w:id="2" w:name="_Toc191027328"/>
+      <w:bookmarkStart w:id="2" w:name="_Toc192848137"/>
       <w:r>
         <w:lastRenderedPageBreak/>
         <w:t>Bammera Potana</w:t>
@@ -4942,7 +5019,7 @@
       <w:pPr>
         <w:pStyle w:val="Heading1"/>
       </w:pPr>
-      <w:bookmarkStart w:id="3" w:name="_Toc191027329"/>
+      <w:bookmarkStart w:id="3" w:name="_Toc192848138"/>
       <w:r>
         <w:lastRenderedPageBreak/>
         <w:t>In the shade of the wings of the Parakeets of Saka</w:t>
@@ -7780,7 +7857,7 @@
       <w:pPr>
         <w:pStyle w:val="Heading1"/>
       </w:pPr>
-      <w:bookmarkStart w:id="7" w:name="_Toc191027330"/>
+      <w:bookmarkStart w:id="7" w:name="_Toc192848139"/>
       <w:r>
         <w:lastRenderedPageBreak/>
         <w:t>Inattentive Nishadha King</w:t>
@@ -8219,7 +8296,7 @@
       <w:pPr>
         <w:pStyle w:val="Heading1"/>
       </w:pPr>
-      <w:bookmarkStart w:id="8" w:name="_Toc191027331"/>
+      <w:bookmarkStart w:id="8" w:name="_Toc192848140"/>
       <w:r>
         <w:lastRenderedPageBreak/>
         <w:t>Fevered Tongue</w:t>
@@ -8746,7 +8823,7 @@
       <w:pPr>
         <w:pStyle w:val="Heading1"/>
       </w:pPr>
-      <w:bookmarkStart w:id="9" w:name="_Toc191027332"/>
+      <w:bookmarkStart w:id="9" w:name="_Toc192848141"/>
       <w:r>
         <w:lastRenderedPageBreak/>
         <w:t>Fellowship of Maidens</w:t>
@@ -9278,7 +9355,7 @@
       <w:pPr>
         <w:pStyle w:val="Heading1"/>
       </w:pPr>
-      <w:bookmarkStart w:id="10" w:name="_Toc191027333"/>
+      <w:bookmarkStart w:id="10" w:name="_Toc192848142"/>
       <w:r>
         <w:lastRenderedPageBreak/>
         <w:t xml:space="preserve">Futile, The </w:t>
@@ -9375,13 +9452,7 @@
         <w:t xml:space="preserve"> flowing waters </w:t>
       </w:r>
       <w:r>
-        <w:t>be –</w:t>
-      </w:r>
-      <w:r>
-        <w:t xml:space="preserve"> oh</w:t>
-      </w:r>
-      <w:r>
-        <w:t>,</w:t>
+        <w:t>be –,</w:t>
       </w:r>
       <w:r>
         <w:t xml:space="preserve"> Steeped of the Avians!</w:t>
@@ -10125,7 +10196,7 @@
       <w:pPr>
         <w:pStyle w:val="Heading1"/>
       </w:pPr>
-      <w:bookmarkStart w:id="11" w:name="_Toc191027334"/>
+      <w:bookmarkStart w:id="11" w:name="_Toc192848143"/>
       <w:r>
         <w:lastRenderedPageBreak/>
         <w:t>Shape of the Core</w:t>
@@ -10451,13 +10522,7 @@
         <w:rPr>
           <w:rFonts w:ascii="Vani" w:hAnsi="Vani" w:cs="Vani"/>
         </w:rPr>
-        <w:t>ముష్టి</w:t>
-      </w:r>
-      <w:r>
-        <w:rPr>
-          <w:rFonts w:ascii="Vani" w:hAnsi="Vani" w:cs="Vani"/>
-        </w:rPr>
-        <w:t>: Fist</w:t>
+        <w:t>ముష్టి: Fist</w:t>
       </w:r>
     </w:p>
     <w:p>
@@ -10513,7 +10578,13 @@
         <w:rPr>
           <w:rFonts w:ascii="Vani" w:hAnsi="Vani" w:cs="Vani"/>
         </w:rPr>
-        <w:t>హా</w:t>
+        <w:t xml:space="preserve">హా + </w:t>
+      </w:r>
+      <w:r>
+        <w:rPr>
+          <w:rFonts w:ascii="Vani" w:hAnsi="Vani" w:cs="Vani"/>
+        </w:rPr>
+        <w:t>అర్హ</w:t>
       </w:r>
       <w:r>
         <w:rPr>
@@ -10525,27 +10596,83 @@
         <w:rPr>
           <w:rFonts w:ascii="Vani" w:hAnsi="Vani" w:cs="Vani"/>
         </w:rPr>
+        <w:t>అవలగ్న</w:t>
+      </w:r>
+    </w:p>
+    <w:p>
+      <w:pPr>
+        <w:pStyle w:val="Telugu"/>
+        <w:rPr>
+          <w:rFonts w:ascii="Vani" w:hAnsi="Vani" w:cs="Vani"/>
+        </w:rPr>
+      </w:pPr>
+    </w:p>
+    <w:p>
+      <w:pPr>
+        <w:pStyle w:val="Telugu"/>
+        <w:rPr>
+          <w:rFonts w:ascii="Vani" w:hAnsi="Vani" w:cs="Vani"/>
+        </w:rPr>
+      </w:pPr>
+      <w:r>
+        <w:rPr>
+          <w:rFonts w:ascii="Vani" w:hAnsi="Vani" w:cs="Vani"/>
+        </w:rPr>
+        <w:t>ప్రతిగ్ర</w:t>
+      </w:r>
+      <w:r>
+        <w:t xml:space="preserve"> </w:t>
+      </w:r>
+      <w:r>
+        <w:rPr>
+          <w:rFonts w:ascii="Vani" w:hAnsi="Vani" w:cs="Vani"/>
+        </w:rPr>
+        <w:t>హా: Encircling</w:t>
+      </w:r>
+    </w:p>
+    <w:p>
+      <w:pPr>
+        <w:pStyle w:val="Telugu"/>
+        <w:rPr>
+          <w:rFonts w:ascii="Vani" w:hAnsi="Vani" w:cs="Vani"/>
+        </w:rPr>
+      </w:pPr>
+      <w:r>
+        <w:rPr>
+          <w:rFonts w:ascii="Vani" w:hAnsi="Vani" w:cs="Vani"/>
+        </w:rPr>
         <w:t>అర్హ</w:t>
       </w:r>
       <w:r>
         <w:rPr>
           <w:rFonts w:ascii="Vani" w:hAnsi="Vani" w:cs="Vani"/>
         </w:rPr>
-        <w:t xml:space="preserve"> + </w:t>
-      </w:r>
+        <w:t>: able to, suitable of, worthy, qualified, eligible</w:t>
+      </w:r>
+    </w:p>
+    <w:p>
+      <w:pPr>
+        <w:pStyle w:val="Telugu"/>
+        <w:rPr>
+          <w:rFonts w:ascii="Vani" w:hAnsi="Vani" w:cs="Vani"/>
+        </w:rPr>
+      </w:pPr>
       <w:r>
         <w:rPr>
           <w:rFonts w:ascii="Vani" w:hAnsi="Vani" w:cs="Vani"/>
         </w:rPr>
         <w:t>అవలగ్న</w:t>
       </w:r>
+      <w:r>
+        <w:rPr>
+          <w:rFonts w:ascii="Vani" w:hAnsi="Vani" w:cs="Vani"/>
+        </w:rPr>
+        <w:t>: Core, mid section of the body</w:t>
+      </w:r>
     </w:p>
     <w:p>
       <w:pPr>
         <w:pStyle w:val="Telugu"/>
-        <w:rPr>
-          <w:rFonts w:ascii="Vani" w:hAnsi="Vani" w:cs="Vani"/>
-        </w:rPr>
       </w:pPr>
     </w:p>
     <w:p>
@@ -10559,22 +10686,16 @@
         <w:rPr>
           <w:rFonts w:ascii="Vani" w:hAnsi="Vani" w:cs="Vani"/>
         </w:rPr>
-        <w:t>ప్రతిగ్ర</w:t>
-      </w:r>
-      <w:r>
-        <w:t xml:space="preserve"> </w:t>
-      </w:r>
-      <w:r>
-        <w:rPr>
-          <w:rFonts w:ascii="Vani" w:hAnsi="Vani" w:cs="Vani"/>
-        </w:rPr>
-        <w:t>హా</w:t>
-      </w:r>
-      <w:r>
-        <w:rPr>
-          <w:rFonts w:ascii="Vani" w:hAnsi="Vani" w:cs="Vani"/>
-        </w:rPr>
-        <w:t>: Encircling</w:t>
+        <w:t>సందియము</w:t>
+      </w:r>
+      <w:r>
+        <w:t xml:space="preserve"> </w:t>
+      </w:r>
+      <w:r>
+        <w:rPr>
+          <w:rFonts w:ascii="Vani" w:hAnsi="Vani" w:cs="Vani"/>
+        </w:rPr>
+        <w:t>లేదు: Doubt not present</w:t>
       </w:r>
     </w:p>
     <w:p>
@@ -10588,87 +10709,7 @@
         <w:rPr>
           <w:rFonts w:ascii="Vani" w:hAnsi="Vani" w:cs="Vani"/>
         </w:rPr>
-        <w:t>అర్హ</w:t>
-      </w:r>
-      <w:r>
-        <w:rPr>
-          <w:rFonts w:ascii="Vani" w:hAnsi="Vani" w:cs="Vani"/>
-        </w:rPr>
-        <w:t>: able to, suitable of, worthy, qualified, eligible</w:t>
-      </w:r>
-    </w:p>
-    <w:p>
-      <w:pPr>
-        <w:pStyle w:val="Telugu"/>
-        <w:rPr>
-          <w:rFonts w:ascii="Vani" w:hAnsi="Vani" w:cs="Vani"/>
-        </w:rPr>
-      </w:pPr>
-      <w:r>
-        <w:rPr>
-          <w:rFonts w:ascii="Vani" w:hAnsi="Vani" w:cs="Vani"/>
-        </w:rPr>
-        <w:t>అవలగ్న</w:t>
-      </w:r>
-      <w:r>
-        <w:rPr>
-          <w:rFonts w:ascii="Vani" w:hAnsi="Vani" w:cs="Vani"/>
-        </w:rPr>
-        <w:t>: Core, mid section of the body</w:t>
-      </w:r>
-    </w:p>
-    <w:p>
-      <w:pPr>
-        <w:pStyle w:val="Telugu"/>
-      </w:pPr>
-    </w:p>
-    <w:p>
-      <w:pPr>
-        <w:pStyle w:val="Telugu"/>
-        <w:rPr>
-          <w:rFonts w:ascii="Vani" w:hAnsi="Vani" w:cs="Vani"/>
-        </w:rPr>
-      </w:pPr>
-      <w:r>
-        <w:rPr>
-          <w:rFonts w:ascii="Vani" w:hAnsi="Vani" w:cs="Vani"/>
-        </w:rPr>
-        <w:t>సందియము</w:t>
-      </w:r>
-      <w:r>
-        <w:t xml:space="preserve"> </w:t>
-      </w:r>
-      <w:r>
-        <w:rPr>
-          <w:rFonts w:ascii="Vani" w:hAnsi="Vani" w:cs="Vani"/>
-        </w:rPr>
-        <w:t>లేదు</w:t>
-      </w:r>
-      <w:r>
-        <w:rPr>
-          <w:rFonts w:ascii="Vani" w:hAnsi="Vani" w:cs="Vani"/>
-        </w:rPr>
-        <w:t>: Doubt not present</w:t>
-      </w:r>
-    </w:p>
-    <w:p>
-      <w:pPr>
-        <w:pStyle w:val="Telugu"/>
-        <w:rPr>
-          <w:rFonts w:ascii="Vani" w:hAnsi="Vani" w:cs="Vani"/>
-        </w:rPr>
-      </w:pPr>
-      <w:r>
-        <w:rPr>
-          <w:rFonts w:ascii="Vani" w:hAnsi="Vani" w:cs="Vani"/>
-        </w:rPr>
-        <w:t>వలరాజు</w:t>
-      </w:r>
-      <w:r>
-        <w:rPr>
-          <w:rFonts w:ascii="Vani" w:hAnsi="Vani" w:cs="Vani"/>
-        </w:rPr>
-        <w:t>: Cupid</w:t>
+        <w:t>వలరాజు: Cupid</w:t>
       </w:r>
     </w:p>
     <w:p>
@@ -10772,13 +10813,7 @@
         <w:rPr>
           <w:rFonts w:ascii="Vani" w:hAnsi="Vani" w:cs="Vani"/>
         </w:rPr>
-        <w:t>గాకున్న</w:t>
-      </w:r>
-      <w:r>
-        <w:rPr>
-          <w:rFonts w:ascii="Vani" w:hAnsi="Vani" w:cs="Vani"/>
-        </w:rPr>
-        <w:t>: if not so</w:t>
+        <w:t>గాకున్న: if not so</w:t>
       </w:r>
     </w:p>
     <w:p>
@@ -10798,10 +10833,7 @@
         <w:t>రియంగ</w:t>
       </w:r>
       <w:r>
-        <w:t xml:space="preserve"> </w:t>
-      </w:r>
-      <w:r>
-        <w:t>: To rain</w:t>
+        <w:t xml:space="preserve"> : To rain</w:t>
       </w:r>
     </w:p>
     <w:p>
@@ -10824,10 +10856,7 @@
         <w:t>నేర్చెఁ</w:t>
       </w:r>
       <w:r>
-        <w:t xml:space="preserve"> </w:t>
-      </w:r>
-      <w:r>
-        <w:t>: how has learned</w:t>
+        <w:t xml:space="preserve"> : how has learned</w:t>
       </w:r>
     </w:p>
     <w:p>
@@ -10841,13 +10870,7 @@
         <w:rPr>
           <w:rFonts w:ascii="Vani" w:hAnsi="Vani" w:cs="Vani"/>
         </w:rPr>
-        <w:t>బ్రకృతి</w:t>
-      </w:r>
-      <w:r>
-        <w:rPr>
-          <w:rFonts w:ascii="Vani" w:hAnsi="Vani" w:cs="Vani"/>
-        </w:rPr>
-        <w:t>: (her) nature</w:t>
+        <w:t>బ్రకృతి: (her) nature</w:t>
       </w:r>
     </w:p>
     <w:p>
@@ -10935,6 +10958,559 @@
         <w:pStyle w:val="Meanings"/>
       </w:pPr>
     </w:p>
+    <w:p>
+      <w:pPr>
+        <w:pStyle w:val="Heading1"/>
+      </w:pPr>
+      <w:bookmarkStart w:id="12" w:name="_Toc192848144"/>
+      <w:r>
+        <w:lastRenderedPageBreak/>
+        <w:t>Unseen Weapon</w:t>
+      </w:r>
+      <w:bookmarkEnd w:id="12"/>
+    </w:p>
+    <w:p>
+      <w:pPr>
+        <w:pStyle w:val="author-ref"/>
+      </w:pPr>
+      <w:proofErr w:type="gramStart"/>
+      <w:r>
+        <w:t>..</w:t>
+      </w:r>
+      <w:proofErr w:type="gramEnd"/>
+      <w:r>
+        <w:t>from Sringaara Naishadham, Srinatha, 15CE.</w:t>
+      </w:r>
+    </w:p>
+    <w:p>
+      <w:pPr>
+        <w:pStyle w:val="EngishPoem"/>
+      </w:pPr>
+      <w:r>
+        <w:t xml:space="preserve">One that gave </w:t>
+      </w:r>
+      <w:proofErr w:type="gramStart"/>
+      <w:r>
+        <w:t>him birth</w:t>
+      </w:r>
+      <w:proofErr w:type="gramEnd"/>
+      <w:r>
+        <w:t>, Lord Vishnu,</w:t>
+      </w:r>
+      <w:r>
+        <w:t xml:space="preserve"> </w:t>
+      </w:r>
+      <w:r>
+        <w:t xml:space="preserve">By the round </w:t>
+      </w:r>
+    </w:p>
+    <w:p>
+      <w:pPr>
+        <w:pStyle w:val="EngishPoem"/>
+      </w:pPr>
+      <w:r>
+        <w:t xml:space="preserve">Cosmic Scythe, Sudarshana Chakra, </w:t>
+      </w:r>
+      <w:r>
+        <w:t xml:space="preserve">won over </w:t>
+      </w:r>
+      <w:r>
+        <w:t>Creation,</w:t>
+      </w:r>
+    </w:p>
+    <w:p>
+      <w:pPr>
+        <w:pStyle w:val="EngishPoem"/>
+      </w:pPr>
+      <w:r>
+        <w:t>Cupid, her Great Pelvic Frame as his choice</w:t>
+      </w:r>
+      <w:r>
+        <w:t>,</w:t>
+      </w:r>
+    </w:p>
+    <w:p>
+      <w:pPr>
+        <w:pStyle w:val="EngishPoem"/>
+      </w:pPr>
+      <w:r>
+        <w:t>In contemplation to win the World!</w:t>
+      </w:r>
+    </w:p>
+    <w:p>
+      <w:pPr>
+        <w:pStyle w:val="Meanings"/>
+      </w:pPr>
+    </w:p>
+    <w:p>
+      <w:pPr>
+        <w:pStyle w:val="Telugu"/>
+      </w:pPr>
+      <w:r>
+        <w:rPr>
+          <w:rFonts w:ascii="Vani" w:hAnsi="Vani" w:cs="Vani"/>
+        </w:rPr>
+        <w:t>క</w:t>
+      </w:r>
+      <w:r>
+        <w:t xml:space="preserve">. </w:t>
+      </w:r>
+      <w:r>
+        <w:rPr>
+          <w:rFonts w:ascii="Vani" w:hAnsi="Vani" w:cs="Vani"/>
+        </w:rPr>
+        <w:t>తన</w:t>
+      </w:r>
+      <w:r>
+        <w:t xml:space="preserve"> </w:t>
+      </w:r>
+      <w:r>
+        <w:rPr>
+          <w:rFonts w:ascii="Vani" w:hAnsi="Vani" w:cs="Vani"/>
+        </w:rPr>
+        <w:t>జనకుఁడు</w:t>
+      </w:r>
+      <w:r>
+        <w:t xml:space="preserve"> </w:t>
+      </w:r>
+      <w:r>
+        <w:rPr>
+          <w:rFonts w:ascii="Vani" w:hAnsi="Vani" w:cs="Vani"/>
+        </w:rPr>
+        <w:t>శౌరి</w:t>
+      </w:r>
+      <w:r>
+        <w:t xml:space="preserve"> </w:t>
+      </w:r>
+      <w:r>
+        <w:rPr>
+          <w:rFonts w:ascii="Vani" w:hAnsi="Vani" w:cs="Vani"/>
+        </w:rPr>
+        <w:t>సుద</w:t>
+      </w:r>
+      <w:r>
+        <w:t xml:space="preserve"> </w:t>
+      </w:r>
+    </w:p>
+    <w:p>
+      <w:pPr>
+        <w:pStyle w:val="Telugu"/>
+      </w:pPr>
+      <w:r>
+        <w:rPr>
+          <w:rFonts w:ascii="Vani" w:hAnsi="Vani" w:cs="Vani"/>
+        </w:rPr>
+        <w:t>ర్శన</w:t>
+      </w:r>
+      <w:r>
+        <w:t xml:space="preserve"> </w:t>
+      </w:r>
+      <w:r>
+        <w:rPr>
+          <w:rFonts w:ascii="Vani" w:hAnsi="Vani" w:cs="Vani"/>
+        </w:rPr>
+        <w:t>చక్రమునను</w:t>
+      </w:r>
+      <w:r>
+        <w:t xml:space="preserve"> </w:t>
+      </w:r>
+      <w:r>
+        <w:rPr>
+          <w:rFonts w:ascii="Vani" w:hAnsi="Vani" w:cs="Vani"/>
+        </w:rPr>
+        <w:t>జయించె</w:t>
+      </w:r>
+      <w:r>
+        <w:t xml:space="preserve"> </w:t>
+      </w:r>
+      <w:r>
+        <w:rPr>
+          <w:rFonts w:ascii="Vani" w:hAnsi="Vani" w:cs="Vani"/>
+        </w:rPr>
+        <w:t>జగ</w:t>
+      </w:r>
+      <w:r>
+        <w:t xml:space="preserve"> </w:t>
+      </w:r>
+      <w:r>
+        <w:rPr>
+          <w:rFonts w:ascii="Vani" w:hAnsi="Vani" w:cs="Vani"/>
+        </w:rPr>
+        <w:t>మని</w:t>
+      </w:r>
+      <w:r>
+        <w:t xml:space="preserve">, </w:t>
+      </w:r>
+    </w:p>
+    <w:p>
+      <w:pPr>
+        <w:pStyle w:val="Telugu"/>
+      </w:pPr>
+      <w:r>
+        <w:rPr>
+          <w:rFonts w:ascii="Vani" w:hAnsi="Vani" w:cs="Vani"/>
+        </w:rPr>
+        <w:t>మరుఁడీ</w:t>
+      </w:r>
+      <w:r>
+        <w:t xml:space="preserve"> </w:t>
+      </w:r>
+      <w:r>
+        <w:rPr>
+          <w:rFonts w:ascii="Vani" w:hAnsi="Vani" w:cs="Vani"/>
+        </w:rPr>
+        <w:t>వనిత</w:t>
+      </w:r>
+      <w:r>
+        <w:t xml:space="preserve"> </w:t>
+      </w:r>
+      <w:r>
+        <w:rPr>
+          <w:rFonts w:ascii="Vani" w:hAnsi="Vani" w:cs="Vani"/>
+        </w:rPr>
+        <w:t>యదర్శన</w:t>
+      </w:r>
+      <w:r>
+        <w:t xml:space="preserve"> </w:t>
+      </w:r>
+      <w:r>
+        <w:rPr>
+          <w:rFonts w:ascii="Vani" w:hAnsi="Vani" w:cs="Vani"/>
+        </w:rPr>
+        <w:t>కటి</w:t>
+      </w:r>
+      <w:r>
+        <w:t xml:space="preserve"> </w:t>
+      </w:r>
+      <w:r>
+        <w:rPr>
+          <w:rFonts w:ascii="Vani" w:hAnsi="Vani" w:cs="Vani"/>
+        </w:rPr>
+        <w:t>తట</w:t>
+      </w:r>
+      <w:r>
+        <w:t xml:space="preserve"> </w:t>
+      </w:r>
+    </w:p>
+    <w:p>
+      <w:pPr>
+        <w:pStyle w:val="Telugu"/>
+      </w:pPr>
+      <w:r>
+        <w:rPr>
+          <w:rFonts w:ascii="Vani" w:hAnsi="Vani" w:cs="Vani"/>
+        </w:rPr>
+        <w:t>ఘన</w:t>
+      </w:r>
+      <w:r>
+        <w:t xml:space="preserve"> </w:t>
+      </w:r>
+      <w:r>
+        <w:rPr>
+          <w:rFonts w:ascii="Vani" w:hAnsi="Vani" w:cs="Vani"/>
+        </w:rPr>
+        <w:t>చక్రంబున</w:t>
+      </w:r>
+      <w:r>
+        <w:t xml:space="preserve"> </w:t>
+      </w:r>
+      <w:r>
+        <w:rPr>
+          <w:rFonts w:ascii="Vani" w:hAnsi="Vani" w:cs="Vani"/>
+        </w:rPr>
+        <w:t>జయింపఁగా</w:t>
+      </w:r>
+      <w:r>
+        <w:t xml:space="preserve"> </w:t>
+      </w:r>
+      <w:r>
+        <w:rPr>
+          <w:rFonts w:ascii="Vani" w:hAnsi="Vani" w:cs="Vani"/>
+        </w:rPr>
+        <w:t>దలఁచె</w:t>
+      </w:r>
+      <w:r>
+        <w:t xml:space="preserve"> </w:t>
+      </w:r>
+      <w:r>
+        <w:rPr>
+          <w:rFonts w:ascii="Vani" w:hAnsi="Vani" w:cs="Vani"/>
+        </w:rPr>
+        <w:t>జుమీ</w:t>
+      </w:r>
+      <w:r>
+        <w:t>.</w:t>
+      </w:r>
+    </w:p>
+    <w:p>
+      <w:pPr>
+        <w:pStyle w:val="Heading2"/>
+      </w:pPr>
+      <w:r>
+        <w:t>Meanings</w:t>
+      </w:r>
+    </w:p>
+    <w:p>
+      <w:pPr>
+        <w:pStyle w:val="Meanings"/>
+      </w:pPr>
+      <w:r>
+        <w:rPr>
+          <w:rFonts w:ascii="Vani" w:hAnsi="Vani" w:cs="Vani"/>
+        </w:rPr>
+        <w:t>తన</w:t>
+      </w:r>
+      <w:r>
+        <w:t xml:space="preserve"> </w:t>
+      </w:r>
+      <w:r>
+        <w:rPr>
+          <w:rFonts w:ascii="Vani" w:hAnsi="Vani" w:cs="Vani"/>
+        </w:rPr>
+        <w:t>జనకుఁడు</w:t>
+      </w:r>
+      <w:r>
+        <w:t xml:space="preserve"> </w:t>
+      </w:r>
+      <w:r>
+        <w:t>: His Father</w:t>
+      </w:r>
+    </w:p>
+    <w:p>
+      <w:pPr>
+        <w:pStyle w:val="Meanings"/>
+        <w:rPr>
+          <w:rFonts w:ascii="Vani" w:hAnsi="Vani" w:cs="Vani"/>
+        </w:rPr>
+      </w:pPr>
+      <w:r>
+        <w:rPr>
+          <w:rFonts w:ascii="Vani" w:hAnsi="Vani" w:cs="Vani"/>
+        </w:rPr>
+        <w:t>శౌరి</w:t>
+      </w:r>
+      <w:r>
+        <w:rPr>
+          <w:rFonts w:ascii="Vani" w:hAnsi="Vani" w:cs="Vani"/>
+        </w:rPr>
+        <w:t>: Lord vishnu</w:t>
+      </w:r>
+    </w:p>
+    <w:p>
+      <w:pPr>
+        <w:pStyle w:val="Meanings"/>
+        <w:rPr>
+          <w:rFonts w:ascii="Vani" w:hAnsi="Vani" w:cs="Vani"/>
+        </w:rPr>
+      </w:pPr>
+      <w:r>
+        <w:rPr>
+          <w:rFonts w:ascii="Vani" w:hAnsi="Vani" w:cs="Vani"/>
+        </w:rPr>
+        <w:t>సుదర్శన</w:t>
+      </w:r>
+      <w:r>
+        <w:t xml:space="preserve"> </w:t>
+      </w:r>
+      <w:r>
+        <w:rPr>
+          <w:rFonts w:ascii="Vani" w:hAnsi="Vani" w:cs="Vani"/>
+        </w:rPr>
+        <w:t>చక్రమునను</w:t>
+      </w:r>
+      <w:r>
+        <w:rPr>
+          <w:rFonts w:ascii="Vani" w:hAnsi="Vani" w:cs="Vani"/>
+        </w:rPr>
+        <w:t>: With his weapon, the cosmic disc</w:t>
+      </w:r>
+    </w:p>
+    <w:p>
+      <w:pPr>
+        <w:pStyle w:val="Meanings"/>
+      </w:pPr>
+      <w:r>
+        <w:rPr>
+          <w:rFonts w:ascii="Vani" w:hAnsi="Vani" w:cs="Vani"/>
+        </w:rPr>
+        <w:t>జయించె</w:t>
+      </w:r>
+      <w:r>
+        <w:t xml:space="preserve"> </w:t>
+      </w:r>
+      <w:r>
+        <w:rPr>
+          <w:rFonts w:ascii="Vani" w:hAnsi="Vani" w:cs="Vani"/>
+        </w:rPr>
+        <w:t>జగ</w:t>
+      </w:r>
+      <w:r>
+        <w:t xml:space="preserve"> </w:t>
+      </w:r>
+      <w:r>
+        <w:rPr>
+          <w:rFonts w:ascii="Vani" w:hAnsi="Vani" w:cs="Vani"/>
+        </w:rPr>
+        <w:t>మని</w:t>
+      </w:r>
+      <w:r>
+        <w:rPr>
+          <w:rFonts w:ascii="Vani" w:hAnsi="Vani" w:cs="Vani"/>
+        </w:rPr>
+        <w:t>: That He won the Creation</w:t>
+      </w:r>
+      <w:r>
+        <w:t xml:space="preserve">, </w:t>
+      </w:r>
+    </w:p>
+    <w:p>
+      <w:pPr>
+        <w:pStyle w:val="Meanings"/>
+      </w:pPr>
+      <w:r>
+        <w:rPr>
+          <w:rFonts w:ascii="Vani" w:hAnsi="Vani" w:cs="Vani"/>
+        </w:rPr>
+        <w:t>మరుఁడీ</w:t>
+      </w:r>
+      <w:r>
+        <w:rPr>
+          <w:rFonts w:ascii="Vani" w:hAnsi="Vani" w:cs="Vani"/>
+        </w:rPr>
+        <w:t>: Cupid, His son</w:t>
+      </w:r>
+      <w:r>
+        <w:t xml:space="preserve"> </w:t>
+      </w:r>
+    </w:p>
+    <w:p>
+      <w:pPr>
+        <w:pStyle w:val="Meanings"/>
+        <w:rPr>
+          <w:rFonts w:ascii="Vani" w:hAnsi="Vani" w:cs="Vani"/>
+        </w:rPr>
+      </w:pPr>
+      <w:r>
+        <w:rPr>
+          <w:rFonts w:ascii="Vani" w:hAnsi="Vani" w:cs="Vani"/>
+        </w:rPr>
+        <w:t>వనిత</w:t>
+      </w:r>
+      <w:r>
+        <w:rPr>
+          <w:rFonts w:ascii="Vani" w:hAnsi="Vani" w:cs="Vani"/>
+        </w:rPr>
+        <w:t xml:space="preserve">: This woman’s </w:t>
+      </w:r>
+    </w:p>
+    <w:p>
+      <w:pPr>
+        <w:pStyle w:val="Meanings"/>
+        <w:rPr>
+          <w:rFonts w:ascii="Vani" w:hAnsi="Vani" w:cs="Vani"/>
+        </w:rPr>
+      </w:pPr>
+      <w:r>
+        <w:rPr>
+          <w:rFonts w:ascii="Vani" w:hAnsi="Vani" w:cs="Vani"/>
+        </w:rPr>
+        <w:t>యదర్శన</w:t>
+      </w:r>
+      <w:r>
+        <w:rPr>
+          <w:rFonts w:ascii="Vani" w:hAnsi="Vani" w:cs="Vani"/>
+        </w:rPr>
+        <w:t>: Unseen</w:t>
+      </w:r>
+    </w:p>
+    <w:p>
+      <w:pPr>
+        <w:pStyle w:val="Meanings"/>
+      </w:pPr>
+      <w:r>
+        <w:rPr>
+          <w:rFonts w:ascii="Vani" w:hAnsi="Vani" w:cs="Vani"/>
+        </w:rPr>
+        <w:t>కటి</w:t>
+      </w:r>
+      <w:r>
+        <w:t xml:space="preserve"> </w:t>
+      </w:r>
+      <w:r>
+        <w:rPr>
+          <w:rFonts w:ascii="Vani" w:hAnsi="Vani" w:cs="Vani"/>
+        </w:rPr>
+        <w:t>తట</w:t>
+      </w:r>
+      <w:r>
+        <w:t xml:space="preserve"> </w:t>
+      </w:r>
+      <w:r>
+        <w:t xml:space="preserve">: The </w:t>
+      </w:r>
+      <w:r>
+        <w:t>pelvic frame</w:t>
+      </w:r>
+    </w:p>
+    <w:p>
+      <w:pPr>
+        <w:pStyle w:val="Meanings"/>
+      </w:pPr>
+      <w:r>
+        <w:rPr>
+          <w:rFonts w:ascii="Vani" w:hAnsi="Vani" w:cs="Vani"/>
+        </w:rPr>
+        <w:t>ఘన</w:t>
+      </w:r>
+      <w:r>
+        <w:t xml:space="preserve"> </w:t>
+      </w:r>
+      <w:r>
+        <w:rPr>
+          <w:rFonts w:ascii="Vani" w:hAnsi="Vani" w:cs="Vani"/>
+        </w:rPr>
+        <w:t>చక్రంబున</w:t>
+      </w:r>
+      <w:r>
+        <w:t>: As his Great disc</w:t>
+      </w:r>
+    </w:p>
+    <w:p>
+      <w:pPr>
+        <w:pStyle w:val="Meanings"/>
+      </w:pPr>
+      <w:r>
+        <w:rPr>
+          <w:rFonts w:ascii="Vani" w:hAnsi="Vani" w:cs="Vani"/>
+        </w:rPr>
+        <w:t>జయింపఁగా</w:t>
+      </w:r>
+      <w:r>
+        <w:t xml:space="preserve"> </w:t>
+      </w:r>
+      <w:r>
+        <w:rPr>
+          <w:rFonts w:ascii="Vani" w:hAnsi="Vani" w:cs="Vani"/>
+        </w:rPr>
+        <w:t>దలఁచె</w:t>
+      </w:r>
+      <w:r>
+        <w:t xml:space="preserve"> </w:t>
+      </w:r>
+      <w:r>
+        <w:rPr>
+          <w:rFonts w:ascii="Vani" w:hAnsi="Vani" w:cs="Vani"/>
+        </w:rPr>
+        <w:t>జుమీ</w:t>
+      </w:r>
+      <w:r>
+        <w:rPr>
+          <w:rFonts w:ascii="Vani" w:hAnsi="Vani" w:cs="Vani"/>
+        </w:rPr>
+        <w:t>: To win the world his way!</w:t>
+      </w:r>
+    </w:p>
+    <w:p/>
     <w:sectPr>
       <w:pgSz w:w="12240" w:h="15840"/>
       <w:pgMar w:top="1440" w:right="1440" w:bottom="1440" w:left="1440" w:header="720" w:footer="720" w:gutter="0"/>

</xml_diff>